<commit_message>
New server and client
</commit_message>
<xml_diff>
--- a/database assignment 3/database-assignment-3-group-4.docx
+++ b/database assignment 3/database-assignment-3-group-4.docx
@@ -37,8 +37,6 @@
           <w:szCs w:val="28"/>
         </w:rPr>
       </w:pPr>
-      <w:bookmarkStart w:id="0" w:name="_GoBack"/>
-      <w:bookmarkEnd w:id="0"/>
       <w:r>
         <w:rPr>
           <w:b/>
@@ -118,6 +116,7 @@
           <w:szCs w:val="28"/>
         </w:rPr>
       </w:pPr>
+      <w:proofErr w:type="spellStart"/>
       <w:r>
         <w:rPr>
           <w:b/>
@@ -125,7 +124,17 @@
           <w:sz w:val="28"/>
           <w:szCs w:val="28"/>
         </w:rPr>
-        <w:t xml:space="preserve">Fadi </w:t>
+        <w:t>Fadi</w:t>
+      </w:r>
+      <w:proofErr w:type="spellEnd"/>
+      <w:r>
+        <w:rPr>
+          <w:b/>
+          <w:color w:val="000000" w:themeColor="text1"/>
+          <w:sz w:val="28"/>
+          <w:szCs w:val="28"/>
+        </w:rPr>
+        <w:t xml:space="preserve"> </w:t>
       </w:r>
       <w:proofErr w:type="spellStart"/>
       <w:r>
@@ -5034,51 +5043,76 @@
     <w:p>
       <w:pPr>
         <w:rPr>
+          <w:color w:val="FF0000"/>
+          <w:sz w:val="24"/>
+          <w:szCs w:val="24"/>
+        </w:rPr>
+      </w:pPr>
+      <w:r>
+        <w:rPr>
+          <w:color w:val="FF0000"/>
+          <w:sz w:val="24"/>
+          <w:szCs w:val="24"/>
+        </w:rPr>
+        <w:t>Relationship</w:t>
+      </w:r>
+      <w:r>
+        <w:rPr>
+          <w:color w:val="FF0000"/>
+          <w:sz w:val="24"/>
+          <w:szCs w:val="24"/>
+        </w:rPr>
+        <w:t xml:space="preserve"> between </w:t>
+      </w:r>
+      <w:r>
+        <w:rPr>
+          <w:color w:val="FF0000"/>
+          <w:sz w:val="24"/>
+          <w:szCs w:val="24"/>
+        </w:rPr>
+        <w:t xml:space="preserve">Research and invoice should be one to many. We mistakenly wrote other way around. </w:t>
+      </w:r>
+      <w:bookmarkStart w:id="0" w:name="_GoBack"/>
+      <w:bookmarkEnd w:id="0"/>
+    </w:p>
+    <w:p>
+      <w:pPr>
+        <w:rPr>
+          <w:sz w:val="24"/>
+          <w:szCs w:val="24"/>
+        </w:rPr>
+      </w:pPr>
+    </w:p>
+    <w:p>
+      <w:pPr>
+        <w:rPr>
+          <w:sz w:val="24"/>
+          <w:szCs w:val="24"/>
+        </w:rPr>
+      </w:pPr>
+    </w:p>
+    <w:p>
+      <w:pPr>
+        <w:rPr>
           <w:b/>
           <w:sz w:val="24"/>
           <w:szCs w:val="24"/>
           <w:u w:val="single"/>
         </w:rPr>
       </w:pPr>
-    </w:p>
-    <w:p>
-      <w:pPr>
-        <w:rPr>
-          <w:sz w:val="24"/>
-          <w:szCs w:val="24"/>
-        </w:rPr>
-      </w:pPr>
-    </w:p>
-    <w:p>
-      <w:pPr>
-        <w:rPr>
-          <w:sz w:val="24"/>
-          <w:szCs w:val="24"/>
-        </w:rPr>
-      </w:pPr>
-    </w:p>
-    <w:p>
-      <w:pPr>
+      <w:r>
         <w:rPr>
           <w:b/>
           <w:sz w:val="24"/>
           <w:szCs w:val="24"/>
           <w:u w:val="single"/>
         </w:rPr>
-      </w:pPr>
-      <w:r>
-        <w:rPr>
-          <w:b/>
-          <w:sz w:val="24"/>
-          <w:szCs w:val="24"/>
-          <w:u w:val="single"/>
-        </w:rPr>
         <w:t>Exercise 6 Transactions</w:t>
       </w:r>
     </w:p>
     <w:p>
       <w:pPr>
-        <w:pStyle w:val="ListParagraph"/>
+        <w:pStyle w:val="Listeafsnit"/>
         <w:numPr>
           <w:ilvl w:val="1"/>
           <w:numId w:val="9"/>
@@ -5290,7 +5324,7 @@
     </w:p>
     <w:p>
       <w:pPr>
-        <w:pStyle w:val="ListParagraph"/>
+        <w:pStyle w:val="Listeafsnit"/>
         <w:numPr>
           <w:ilvl w:val="1"/>
           <w:numId w:val="14"/>
@@ -5459,7 +5493,7 @@
     </w:p>
     <w:p>
       <w:pPr>
-        <w:pStyle w:val="ListParagraph"/>
+        <w:pStyle w:val="Listeafsnit"/>
         <w:numPr>
           <w:ilvl w:val="0"/>
           <w:numId w:val="14"/>
@@ -5481,7 +5515,7 @@
     </w:p>
     <w:p>
       <w:pPr>
-        <w:pStyle w:val="ListParagraph"/>
+        <w:pStyle w:val="Listeafsnit"/>
         <w:numPr>
           <w:ilvl w:val="2"/>
           <w:numId w:val="15"/>
@@ -5503,7 +5537,7 @@
     </w:p>
     <w:p>
       <w:pPr>
-        <w:pStyle w:val="ListParagraph"/>
+        <w:pStyle w:val="Listeafsnit"/>
         <w:ind w:left="420"/>
         <w:rPr>
           <w:sz w:val="24"/>
@@ -5536,7 +5570,7 @@
     </w:p>
     <w:p>
       <w:pPr>
-        <w:pStyle w:val="ListParagraph"/>
+        <w:pStyle w:val="Listeafsnit"/>
         <w:ind w:left="420"/>
         <w:rPr>
           <w:sz w:val="24"/>
@@ -5553,7 +5587,7 @@
     </w:p>
     <w:p>
       <w:pPr>
-        <w:pStyle w:val="ListParagraph"/>
+        <w:pStyle w:val="Listeafsnit"/>
         <w:ind w:left="420"/>
         <w:rPr>
           <w:sz w:val="24"/>
@@ -5570,7 +5604,7 @@
     </w:p>
     <w:p>
       <w:pPr>
-        <w:pStyle w:val="ListParagraph"/>
+        <w:pStyle w:val="Listeafsnit"/>
         <w:ind w:left="420"/>
         <w:rPr>
           <w:sz w:val="24"/>
@@ -5580,7 +5614,7 @@
     </w:p>
     <w:p>
       <w:pPr>
-        <w:pStyle w:val="ListParagraph"/>
+        <w:pStyle w:val="Listeafsnit"/>
         <w:ind w:left="420"/>
         <w:rPr>
           <w:sz w:val="24"/>
@@ -5590,7 +5624,7 @@
     </w:p>
     <w:p>
       <w:pPr>
-        <w:pStyle w:val="ListParagraph"/>
+        <w:pStyle w:val="Listeafsnit"/>
         <w:ind w:left="420"/>
         <w:rPr>
           <w:b/>
@@ -5641,7 +5675,7 @@
     </w:p>
     <w:p>
       <w:pPr>
-        <w:pStyle w:val="ListParagraph"/>
+        <w:pStyle w:val="Listeafsnit"/>
         <w:numPr>
           <w:ilvl w:val="2"/>
           <w:numId w:val="15"/>
@@ -5663,7 +5697,7 @@
     </w:p>
     <w:p>
       <w:pPr>
-        <w:pStyle w:val="ListParagraph"/>
+        <w:pStyle w:val="Listeafsnit"/>
         <w:ind w:left="420"/>
         <w:rPr>
           <w:sz w:val="24"/>
@@ -5680,7 +5714,7 @@
     </w:p>
     <w:p>
       <w:pPr>
-        <w:pStyle w:val="ListParagraph"/>
+        <w:pStyle w:val="Listeafsnit"/>
         <w:ind w:left="420"/>
         <w:rPr>
           <w:sz w:val="24"/>
@@ -5697,7 +5731,7 @@
     </w:p>
     <w:p>
       <w:pPr>
-        <w:pStyle w:val="ListParagraph"/>
+        <w:pStyle w:val="Listeafsnit"/>
         <w:ind w:left="420"/>
         <w:rPr>
           <w:sz w:val="24"/>
@@ -5714,7 +5748,7 @@
     </w:p>
     <w:p>
       <w:pPr>
-        <w:pStyle w:val="ListParagraph"/>
+        <w:pStyle w:val="Listeafsnit"/>
         <w:ind w:left="420"/>
         <w:rPr>
           <w:sz w:val="24"/>
@@ -5764,7 +5798,7 @@
     </w:p>
     <w:p>
       <w:pPr>
-        <w:pStyle w:val="ListParagraph"/>
+        <w:pStyle w:val="Listeafsnit"/>
         <w:numPr>
           <w:ilvl w:val="2"/>
           <w:numId w:val="15"/>
@@ -5786,7 +5820,7 @@
     </w:p>
     <w:p>
       <w:pPr>
-        <w:pStyle w:val="ListParagraph"/>
+        <w:pStyle w:val="Listeafsnit"/>
         <w:ind w:left="420"/>
         <w:rPr>
           <w:sz w:val="24"/>
@@ -5796,7 +5830,7 @@
     </w:p>
     <w:p>
       <w:pPr>
-        <w:pStyle w:val="ListParagraph"/>
+        <w:pStyle w:val="Listeafsnit"/>
         <w:ind w:left="420"/>
         <w:rPr>
           <w:sz w:val="24"/>
@@ -5814,7 +5848,7 @@
     </w:p>
     <w:p>
       <w:pPr>
-        <w:pStyle w:val="ListParagraph"/>
+        <w:pStyle w:val="Listeafsnit"/>
         <w:ind w:left="420"/>
         <w:rPr>
           <w:sz w:val="24"/>
@@ -5831,7 +5865,7 @@
     </w:p>
     <w:p>
       <w:pPr>
-        <w:pStyle w:val="ListParagraph"/>
+        <w:pStyle w:val="Listeafsnit"/>
         <w:ind w:left="420"/>
         <w:rPr>
           <w:sz w:val="24"/>
@@ -5848,7 +5882,7 @@
     </w:p>
     <w:p>
       <w:pPr>
-        <w:pStyle w:val="ListParagraph"/>
+        <w:pStyle w:val="Listeafsnit"/>
         <w:ind w:left="420"/>
         <w:rPr>
           <w:sz w:val="24"/>
@@ -5858,7 +5892,7 @@
     </w:p>
     <w:p>
       <w:pPr>
-        <w:pStyle w:val="ListParagraph"/>
+        <w:pStyle w:val="Listeafsnit"/>
         <w:ind w:left="420"/>
         <w:rPr>
           <w:sz w:val="24"/>
@@ -5908,7 +5942,7 @@
     </w:p>
     <w:p>
       <w:pPr>
-        <w:pStyle w:val="ListParagraph"/>
+        <w:pStyle w:val="Listeafsnit"/>
         <w:ind w:left="420"/>
         <w:rPr>
           <w:sz w:val="24"/>
@@ -5918,7 +5952,7 @@
     </w:p>
     <w:p>
       <w:pPr>
-        <w:pStyle w:val="ListParagraph"/>
+        <w:pStyle w:val="Listeafsnit"/>
         <w:ind w:left="420"/>
         <w:rPr>
           <w:sz w:val="24"/>
@@ -5928,7 +5962,7 @@
     </w:p>
     <w:p>
       <w:pPr>
-        <w:pStyle w:val="ListParagraph"/>
+        <w:pStyle w:val="Listeafsnit"/>
         <w:numPr>
           <w:ilvl w:val="1"/>
           <w:numId w:val="15"/>
@@ -5950,7 +5984,7 @@
     </w:p>
     <w:p>
       <w:pPr>
-        <w:pStyle w:val="ListParagraph"/>
+        <w:pStyle w:val="Listeafsnit"/>
         <w:ind w:left="420"/>
         <w:rPr>
           <w:sz w:val="24"/>
@@ -6070,7 +6104,7 @@
     </w:p>
     <w:p>
       <w:pPr>
-        <w:pStyle w:val="ListParagraph"/>
+        <w:pStyle w:val="Listeafsnit"/>
         <w:numPr>
           <w:ilvl w:val="1"/>
           <w:numId w:val="15"/>
@@ -6109,7 +6143,7 @@
     </w:p>
     <w:p>
       <w:pPr>
-        <w:pStyle w:val="ListParagraph"/>
+        <w:pStyle w:val="Listeafsnit"/>
         <w:ind w:left="420"/>
         <w:rPr>
           <w:sz w:val="24"/>
@@ -6140,7 +6174,7 @@
     </w:p>
     <w:p>
       <w:pPr>
-        <w:pStyle w:val="ListParagraph"/>
+        <w:pStyle w:val="Listeafsnit"/>
         <w:ind w:left="420"/>
         <w:rPr>
           <w:sz w:val="24"/>
@@ -6157,7 +6191,7 @@
     </w:p>
     <w:p>
       <w:pPr>
-        <w:pStyle w:val="ListParagraph"/>
+        <w:pStyle w:val="Listeafsnit"/>
         <w:ind w:left="420"/>
         <w:rPr>
           <w:sz w:val="24"/>
@@ -6290,7 +6324,7 @@
     <w:sdtContent>
       <w:p>
         <w:pPr>
-          <w:pStyle w:val="Footer"/>
+          <w:pStyle w:val="Sidefod"/>
           <w:pBdr>
             <w:top w:val="single" w:sz="4" w:space="1" w:color="D9D9D9" w:themeColor="background1" w:themeShade="D9"/>
           </w:pBdr>
@@ -6343,7 +6377,7 @@
   </w:sdt>
   <w:p>
     <w:pPr>
-      <w:pStyle w:val="Footer"/>
+      <w:pStyle w:val="Sidefod"/>
     </w:pPr>
   </w:p>
 </w:ftr>
@@ -6378,7 +6412,7 @@
 <w:hdr xmlns:wpc="http://schemas.microsoft.com/office/word/2010/wordprocessingCanvas" xmlns:cx="http://schemas.microsoft.com/office/drawing/2014/chartex" xmlns:cx1="http://schemas.microsoft.com/office/drawing/2015/9/8/chartex" xmlns:cx2="http://schemas.microsoft.com/office/drawing/2015/10/21/chartex" xmlns:cx3="http://schemas.microsoft.com/office/drawing/2016/5/9/chartex" xmlns:cx4="http://schemas.microsoft.com/office/drawing/2016/5/10/chartex" xmlns:cx5="http://schemas.microsoft.com/office/drawing/2016/5/11/chartex" xmlns:cx6="http://schemas.microsoft.com/office/drawing/2016/5/12/chartex" xmlns:cx7="http://schemas.microsoft.com/office/drawing/2016/5/13/chartex" xmlns:cx8="http://schemas.microsoft.com/office/drawing/2016/5/14/chartex" xmlns:mc="http://schemas.openxmlformats.org/markup-compatibility/2006" xmlns:aink="http://schemas.microsoft.com/office/drawing/2016/ink" xmlns:am3d="http://schemas.microsoft.com/office/drawing/2017/model3d" xmlns:o="urn:schemas-microsoft-com:office:office" xmlns:r="http://schemas.openxmlformats.org/officeDocument/2006/relationships" xmlns:m="http://schemas.openxmlformats.org/officeDocument/2006/math" xmlns:v="urn:schemas-microsoft-com:vml" xmlns:wp14="http://schemas.microsoft.com/office/word/2010/wordprocessingDrawing" xmlns:wp="http://schemas.openxmlformats.org/drawingml/2006/wordprocessingDrawing" xmlns:w10="urn:schemas-microsoft-com:office:word" xmlns:w="http://schemas.openxmlformats.org/wordprocessingml/2006/main" xmlns:w14="http://schemas.microsoft.com/office/word/2010/wordml" xmlns:w15="http://schemas.microsoft.com/office/word/2012/wordml" xmlns:w16cid="http://schemas.microsoft.com/office/word/2016/wordml/cid" xmlns:w16se="http://schemas.microsoft.com/office/word/2015/wordml/symex" xmlns:wpg="http://schemas.microsoft.com/office/word/2010/wordprocessingGroup" xmlns:wpi="http://schemas.microsoft.com/office/word/2010/wordprocessingInk" xmlns:wne="http://schemas.microsoft.com/office/word/2006/wordml" xmlns:wps="http://schemas.microsoft.com/office/word/2010/wordprocessingShape" mc:Ignorable="w14 w15 w16se w16cid wp14">
   <w:p>
     <w:pPr>
-      <w:pStyle w:val="Header"/>
+      <w:pStyle w:val="Sidehoved"/>
       <w:tabs>
         <w:tab w:val="right" w:pos="9071"/>
       </w:tabs>
@@ -6515,7 +6549,7 @@
   </w:p>
   <w:p>
     <w:pPr>
-      <w:pStyle w:val="Header"/>
+      <w:pStyle w:val="Sidehoved"/>
       <w:tabs>
         <w:tab w:val="right" w:pos="9071"/>
       </w:tabs>
@@ -6584,7 +6618,7 @@
   </w:p>
   <w:tbl>
     <w:tblPr>
-      <w:tblStyle w:val="TableGrid"/>
+      <w:tblStyle w:val="Tabel-Gitter"/>
       <w:tblW w:w="7161" w:type="dxa"/>
       <w:tblBorders>
         <w:top w:val="none" w:sz="0" w:space="0" w:color="auto"/>
@@ -6612,7 +6646,7 @@
         </w:tcPr>
         <w:p>
           <w:pPr>
-            <w:pStyle w:val="Header"/>
+            <w:pStyle w:val="Sidehoved"/>
             <w:tabs>
               <w:tab w:val="clear" w:pos="4513"/>
               <w:tab w:val="clear" w:pos="9026"/>
@@ -6644,7 +6678,7 @@
         </w:tcPr>
         <w:p>
           <w:pPr>
-            <w:pStyle w:val="Header"/>
+            <w:pStyle w:val="Sidehoved"/>
             <w:jc w:val="both"/>
             <w:rPr>
               <w:color w:val="FF0000"/>
@@ -6657,7 +6691,7 @@
   </w:tbl>
   <w:p>
     <w:pPr>
-      <w:pStyle w:val="Header"/>
+      <w:pStyle w:val="Sidehoved"/>
       <w:tabs>
         <w:tab w:val="right" w:pos="9071"/>
       </w:tabs>
@@ -6672,12 +6706,12 @@
   </w:p>
   <w:p>
     <w:pPr>
-      <w:pStyle w:val="Header"/>
+      <w:pStyle w:val="Sidehoved"/>
     </w:pPr>
   </w:p>
   <w:p>
     <w:pPr>
-      <w:pStyle w:val="Header"/>
+      <w:pStyle w:val="Sidehoved"/>
     </w:pPr>
   </w:p>
 </w:hdr>
@@ -8754,13 +8788,13 @@
     <w:name w:val="Normal"/>
     <w:qFormat/>
   </w:style>
-  <w:style w:type="character" w:default="1" w:styleId="DefaultParagraphFont">
+  <w:style w:type="character" w:default="1" w:styleId="Standardskrifttypeiafsnit">
     <w:name w:val="Default Paragraph Font"/>
     <w:uiPriority w:val="1"/>
     <w:semiHidden/>
     <w:unhideWhenUsed/>
   </w:style>
-  <w:style w:type="table" w:default="1" w:styleId="TableNormal">
+  <w:style w:type="table" w:default="1" w:styleId="Tabel-Normal">
     <w:name w:val="Normal Table"/>
     <w:uiPriority w:val="99"/>
     <w:semiHidden/>
@@ -8775,13 +8809,13 @@
       </w:tblCellMar>
     </w:tblPr>
   </w:style>
-  <w:style w:type="numbering" w:default="1" w:styleId="NoList">
+  <w:style w:type="numbering" w:default="1" w:styleId="Ingenoversigt">
     <w:name w:val="No List"/>
     <w:uiPriority w:val="99"/>
     <w:semiHidden/>
     <w:unhideWhenUsed/>
   </w:style>
-  <w:style w:type="paragraph" w:styleId="ListParagraph">
+  <w:style w:type="paragraph" w:styleId="Listeafsnit">
     <w:name w:val="List Paragraph"/>
     <w:basedOn w:val="Normal"/>
     <w:uiPriority w:val="34"/>
@@ -8792,10 +8826,10 @@
       <w:contextualSpacing/>
     </w:pPr>
   </w:style>
-  <w:style w:type="paragraph" w:styleId="Header">
+  <w:style w:type="paragraph" w:styleId="Sidehoved">
     <w:name w:val="header"/>
     <w:basedOn w:val="Normal"/>
-    <w:link w:val="HeaderChar"/>
+    <w:link w:val="SidehovedTegn"/>
     <w:uiPriority w:val="21"/>
     <w:unhideWhenUsed/>
     <w:rsid w:val="002E673C"/>
@@ -8807,17 +8841,17 @@
       <w:spacing w:after="0" w:line="240" w:lineRule="auto"/>
     </w:pPr>
   </w:style>
-  <w:style w:type="character" w:customStyle="1" w:styleId="HeaderChar">
-    <w:name w:val="Header Char"/>
-    <w:basedOn w:val="DefaultParagraphFont"/>
-    <w:link w:val="Header"/>
+  <w:style w:type="character" w:customStyle="1" w:styleId="SidehovedTegn">
+    <w:name w:val="Sidehoved Tegn"/>
+    <w:basedOn w:val="Standardskrifttypeiafsnit"/>
+    <w:link w:val="Sidehoved"/>
     <w:uiPriority w:val="21"/>
     <w:rsid w:val="002E673C"/>
   </w:style>
-  <w:style w:type="paragraph" w:styleId="Footer">
+  <w:style w:type="paragraph" w:styleId="Sidefod">
     <w:name w:val="footer"/>
     <w:basedOn w:val="Normal"/>
-    <w:link w:val="FooterChar"/>
+    <w:link w:val="SidefodTegn"/>
     <w:uiPriority w:val="99"/>
     <w:unhideWhenUsed/>
     <w:rsid w:val="002E673C"/>
@@ -8829,16 +8863,16 @@
       <w:spacing w:after="0" w:line="240" w:lineRule="auto"/>
     </w:pPr>
   </w:style>
-  <w:style w:type="character" w:customStyle="1" w:styleId="FooterChar">
-    <w:name w:val="Footer Char"/>
-    <w:basedOn w:val="DefaultParagraphFont"/>
-    <w:link w:val="Footer"/>
+  <w:style w:type="character" w:customStyle="1" w:styleId="SidefodTegn">
+    <w:name w:val="Sidefod Tegn"/>
+    <w:basedOn w:val="Standardskrifttypeiafsnit"/>
+    <w:link w:val="Sidefod"/>
     <w:uiPriority w:val="99"/>
     <w:rsid w:val="002E673C"/>
   </w:style>
-  <w:style w:type="table" w:styleId="TableGrid">
+  <w:style w:type="table" w:styleId="Tabel-Gitter">
     <w:name w:val="Table Grid"/>
-    <w:basedOn w:val="TableNormal"/>
+    <w:basedOn w:val="Tabel-Normal"/>
     <w:uiPriority w:val="59"/>
     <w:rsid w:val="00FA28F6"/>
     <w:pPr>

</xml_diff>